<commit_message>
Strecke auf einer Linie
</commit_message>
<xml_diff>
--- a/Protokoll_03.docx
+++ b/Protokoll_03.docx
@@ -3,46 +3,573 @@
 <w:document xmlns:wpc="http://schemas.microsoft.com/office/word/2010/wordprocessingCanvas" xmlns:cx="http://schemas.microsoft.com/office/drawing/2014/chartex" xmlns:cx1="http://schemas.microsoft.com/office/drawing/2015/9/8/chartex" xmlns:cx2="http://schemas.microsoft.com/office/drawing/2015/10/21/chartex" xmlns:cx3="http://schemas.microsoft.com/office/drawing/2016/5/9/chartex" xmlns:cx4="http://schemas.microsoft.com/office/drawing/2016/5/10/chartex" xmlns:cx5="http://schemas.microsoft.com/office/drawing/2016/5/11/chartex" xmlns:cx6="http://schemas.microsoft.com/office/drawing/2016/5/12/chartex" xmlns:cx7="http://schemas.microsoft.com/office/drawing/2016/5/13/chartex" xmlns:cx8="http://schemas.microsoft.com/office/drawing/2016/5/14/chartex" xmlns:mc="http://schemas.openxmlformats.org/markup-compatibility/2006" xmlns:aink="http://schemas.microsoft.com/office/drawing/2016/ink" xmlns:am3d="http://schemas.microsoft.com/office/drawing/2017/model3d" xmlns:o="urn:schemas-microsoft-com:office:office" xmlns:oel="http://schemas.microsoft.com/office/2019/extlst" xmlns:r="http://schemas.openxmlformats.org/officeDocument/2006/relationships" xmlns:m="http://schemas.openxmlformats.org/officeDocument/2006/math" xmlns:v="urn:schemas-microsoft-com:vml" xmlns:wp14="http://schemas.microsoft.com/office/word/2010/wordprocessingDrawing" xmlns:wp="http://schemas.openxmlformats.org/drawingml/2006/wordprocessingDrawing" xmlns:w10="urn:schemas-microsoft-com:office:word" xmlns:w="http://schemas.openxmlformats.org/wordprocessingml/2006/main" xmlns:w14="http://schemas.microsoft.com/office/word/2010/wordml" xmlns:w15="http://schemas.microsoft.com/office/word/2012/wordml" xmlns:w16cex="http://schemas.microsoft.com/office/word/2018/wordml/cex" xmlns:w16cid="http://schemas.microsoft.com/office/word/2016/wordml/cid" xmlns:w16="http://schemas.microsoft.com/office/word/2018/wordml" xmlns:w16du="http://schemas.microsoft.com/office/word/2023/wordml/word16du" xmlns:w16sdtdh="http://schemas.microsoft.com/office/word/2020/wordml/sdtdatahash" xmlns:w16se="http://schemas.microsoft.com/office/word/2015/wordml/symex" xmlns:wpg="http://schemas.microsoft.com/office/word/2010/wordprocessingGroup" xmlns:wpi="http://schemas.microsoft.com/office/word/2010/wordprocessingInk" xmlns:wne="http://schemas.microsoft.com/office/word/2006/wordml" xmlns:wps="http://schemas.microsoft.com/office/word/2010/wordprocessingShape" mc:Ignorable="w14 w15 w16se w16cid w16 w16cex w16sdtdh w16du wp14">
   <w:body>
     <w:p>
-      <w:r>
-        <w:t>Protokoll</w:t>
-      </w:r>
-    </w:p>
-    <w:p>
-      <w:r>
-        <w:t>Erstellen Sie ein Protokoll mit der Beschreibung des verwendeten Algorithmus.</w:t>
-      </w:r>
-    </w:p>
-    <w:p>
-      <w:r>
-        <w:t>Beschreiben und begründen Sie weiters den Aufwand ihrer Algorithmen mittels O-</w:t>
-      </w:r>
-    </w:p>
-    <w:p>
-      <w:r>
-        <w:t>Notation und versuchen sie die Laufzeitabschätzung mit eignen Messungen zu</w:t>
-      </w:r>
-    </w:p>
-    <w:p>
-      <w:r>
-        <w:t>überprüfen.</w:t>
-      </w:r>
-    </w:p>
-    <w:p/>
-    <w:p>
-      <w:r>
+      <w:pPr>
+        <w:spacing w:line="360" w:lineRule="auto"/>
+        <w:rPr>
+          <w:b/>
+          <w:bCs/>
+          <w:sz w:val="24"/>
+          <w:szCs w:val="24"/>
+        </w:rPr>
+      </w:pPr>
+      <w:r>
+        <w:rPr>
+          <w:b/>
+          <w:bCs/>
+          <w:sz w:val="24"/>
+          <w:szCs w:val="24"/>
+        </w:rPr>
         <w:t>Beschreibung verwendeter Algorithmus</w:t>
       </w:r>
     </w:p>
-    <w:p/>
-    <w:p/>
-    <w:p>
-      <w:r>
+    <w:p>
+      <w:pPr>
+        <w:spacing w:line="360" w:lineRule="auto"/>
+        <w:rPr>
+          <w:b/>
+          <w:bCs/>
+        </w:rPr>
+      </w:pPr>
+      <w:r>
+        <w:rPr>
+          <w:b/>
+          <w:bCs/>
+        </w:rPr>
+        <w:t>Dijkstra Algorithmus:</w:t>
+      </w:r>
+    </w:p>
+    <w:p>
+      <w:pPr>
+        <w:pStyle w:val="Listenabsatz"/>
+        <w:numPr>
+          <w:ilvl w:val="0"/>
+          <w:numId w:val="1"/>
+        </w:numPr>
+        <w:spacing w:line="360" w:lineRule="auto"/>
+      </w:pPr>
+      <w:r>
+        <w:t xml:space="preserve">Ist ein </w:t>
+      </w:r>
+      <w:r>
+        <w:rPr>
+          <w:u w:val="single"/>
+        </w:rPr>
+        <w:t>gieriger Algorithmus</w:t>
+      </w:r>
+      <w:r>
+        <w:t xml:space="preserve"> (findet schnell Lösung, ist aber nicht unbedingt die optimale Lösung </w:t>
+      </w:r>
+      <w:r>
+        <w:sym w:font="Wingdings" w:char="F0E0"/>
+      </w:r>
+      <w:r>
+        <w:t xml:space="preserve"> aktuell beste </w:t>
+      </w:r>
+      <w:r>
+        <w:t xml:space="preserve">Entscheidung wird </w:t>
+      </w:r>
+      <w:r>
+        <w:t>getroffen)</w:t>
+      </w:r>
+      <w:r>
+        <w:t>.</w:t>
+      </w:r>
+    </w:p>
+    <w:p>
+      <w:pPr>
+        <w:pStyle w:val="Listenabsatz"/>
+        <w:numPr>
+          <w:ilvl w:val="0"/>
+          <w:numId w:val="1"/>
+        </w:numPr>
+        <w:spacing w:line="360" w:lineRule="auto"/>
+      </w:pPr>
+      <w:r>
+        <w:t>Kürzester/kostengünstigster Weg von Startknoten zu Zielknoten</w:t>
+      </w:r>
+      <w:r>
+        <w:t xml:space="preserve"> </w:t>
+      </w:r>
+      <w:r>
+        <w:sym w:font="Wingdings" w:char="F0E0"/>
+      </w:r>
+      <w:r>
+        <w:t xml:space="preserve"> mittels Kantengewichten (Kosten)</w:t>
+      </w:r>
+      <w:r>
+        <w:t>.</w:t>
+      </w:r>
+    </w:p>
+    <w:p>
+      <w:pPr>
+        <w:pStyle w:val="Listenabsatz"/>
+        <w:numPr>
+          <w:ilvl w:val="0"/>
+          <w:numId w:val="1"/>
+        </w:numPr>
+        <w:spacing w:line="360" w:lineRule="auto"/>
+      </w:pPr>
+      <w:r>
+        <w:t xml:space="preserve">Kantengewichte dürfen </w:t>
+      </w:r>
+      <w:r>
+        <w:rPr>
+          <w:u w:val="single"/>
+        </w:rPr>
+        <w:t>nicht negativ</w:t>
+      </w:r>
+      <w:r>
+        <w:t xml:space="preserve"> sein</w:t>
+      </w:r>
+      <w:r>
+        <w:t>.</w:t>
+      </w:r>
+    </w:p>
+    <w:p>
+      <w:pPr>
+        <w:pStyle w:val="Listenabsatz"/>
+        <w:numPr>
+          <w:ilvl w:val="0"/>
+          <w:numId w:val="1"/>
+        </w:numPr>
+        <w:spacing w:line="360" w:lineRule="auto"/>
+      </w:pPr>
+      <w:r>
+        <w:t>Bereits besuchte Knoten werden gespeichert.</w:t>
+      </w:r>
+    </w:p>
+    <w:p>
+      <w:pPr>
+        <w:pStyle w:val="Listenabsatz"/>
+        <w:numPr>
+          <w:ilvl w:val="0"/>
+          <w:numId w:val="1"/>
+        </w:numPr>
+        <w:spacing w:line="360" w:lineRule="auto"/>
+      </w:pPr>
+      <w:r>
+        <w:t>Funktioniert über eine Warteschlange, wo alle gefundenen Knoten eingefügt werden</w:t>
+      </w:r>
+    </w:p>
+    <w:p>
+      <w:pPr>
+        <w:pStyle w:val="Listenabsatz"/>
+        <w:numPr>
+          <w:ilvl w:val="0"/>
+          <w:numId w:val="1"/>
+        </w:numPr>
+        <w:spacing w:line="360" w:lineRule="auto"/>
+      </w:pPr>
+      <w:r>
+        <w:t>Auf der Spitze steht der Knoten, zu dem die aktuell günstigste Route vom Startknoten führt.</w:t>
+      </w:r>
+    </w:p>
+    <w:p>
+      <w:pPr>
+        <w:pStyle w:val="Listenabsatz"/>
+        <w:numPr>
+          <w:ilvl w:val="0"/>
+          <w:numId w:val="1"/>
+        </w:numPr>
+        <w:spacing w:line="360" w:lineRule="auto"/>
+      </w:pPr>
+      <w:r>
+        <w:t xml:space="preserve">Graph wird </w:t>
+      </w:r>
+      <w:r>
+        <w:rPr>
+          <w:u w:val="single"/>
+        </w:rPr>
+        <w:t xml:space="preserve">nicht </w:t>
+      </w:r>
+      <w:r>
+        <w:t>zielgerichtet durchsucht</w:t>
+      </w:r>
+      <w:r>
+        <w:t>.</w:t>
+      </w:r>
+    </w:p>
+    <w:p>
+      <w:pPr>
+        <w:pStyle w:val="Listenabsatz"/>
+        <w:numPr>
+          <w:ilvl w:val="0"/>
+          <w:numId w:val="1"/>
+        </w:numPr>
+        <w:spacing w:line="360" w:lineRule="auto"/>
+      </w:pPr>
+      <w:r>
+        <w:t xml:space="preserve">Anwendung: </w:t>
+      </w:r>
+      <w:r>
+        <w:t>Kann gut für große Problem</w:t>
+      </w:r>
+      <w:r>
+        <w:t>stellungen</w:t>
+      </w:r>
+      <w:r>
+        <w:t xml:space="preserve"> verwendet werden</w:t>
+      </w:r>
+      <w:r>
+        <w:t>.</w:t>
+      </w:r>
+    </w:p>
+    <w:p>
+      <w:pPr>
+        <w:pStyle w:val="Listenabsatz"/>
+        <w:numPr>
+          <w:ilvl w:val="0"/>
+          <w:numId w:val="1"/>
+        </w:numPr>
+        <w:spacing w:line="360" w:lineRule="auto"/>
+      </w:pPr>
+      <w:r>
+        <w:sym w:font="Wingdings" w:char="F0E0"/>
+      </w:r>
+      <w:r>
+        <w:t xml:space="preserve"> Straßennetze, Routenplanung und Kommunikationsnetzwerke</w:t>
+      </w:r>
+    </w:p>
+    <w:p>
+      <w:pPr>
+        <w:spacing w:line="360" w:lineRule="auto"/>
+      </w:pPr>
+      <w:r>
+        <w:t>Ablauf:</w:t>
+      </w:r>
+    </w:p>
+    <w:p>
+      <w:pPr>
+        <w:pStyle w:val="Listenabsatz"/>
+        <w:numPr>
+          <w:ilvl w:val="0"/>
+          <w:numId w:val="1"/>
+        </w:numPr>
+        <w:spacing w:line="360" w:lineRule="auto"/>
+      </w:pPr>
+      <w:r>
+        <w:t xml:space="preserve">Wählt schrittweise den aktuell günstigsten Pfad aus, vom Startknoten ausgehend und durch die nächsten erreichbaren Knotenpunkte. </w:t>
+      </w:r>
+    </w:p>
+    <w:p>
+      <w:pPr>
+        <w:pStyle w:val="Listenabsatz"/>
+        <w:numPr>
+          <w:ilvl w:val="0"/>
+          <w:numId w:val="1"/>
+        </w:numPr>
+        <w:spacing w:line="360" w:lineRule="auto"/>
+      </w:pPr>
+      <w:r>
+        <w:t>Verbesserungen</w:t>
+      </w:r>
+      <w:r>
+        <w:t>/Optimierungen sind</w:t>
+      </w:r>
+      <w:r>
+        <w:t xml:space="preserve"> möglich</w:t>
+      </w:r>
+      <w:r>
+        <w:t>.</w:t>
+      </w:r>
+    </w:p>
+    <w:p>
+      <w:pPr>
+        <w:pStyle w:val="Listenabsatz"/>
+        <w:numPr>
+          <w:ilvl w:val="0"/>
+          <w:numId w:val="1"/>
+        </w:numPr>
+        <w:spacing w:line="360" w:lineRule="auto"/>
+      </w:pPr>
+      <w:r>
+        <w:rPr>
+          <w:noProof/>
+        </w:rPr>
+        <mc:AlternateContent>
+          <mc:Choice Requires="wps">
+            <w:drawing>
+              <wp:anchor distT="0" distB="0" distL="114300" distR="114300" simplePos="0" relativeHeight="251660288" behindDoc="0" locked="0" layoutInCell="1" allowOverlap="1" wp14:anchorId="0236B977" wp14:editId="5D7D6C62">
+                <wp:simplePos x="0" y="0"/>
+                <wp:positionH relativeFrom="column">
+                  <wp:posOffset>737235</wp:posOffset>
+                </wp:positionH>
+                <wp:positionV relativeFrom="paragraph">
+                  <wp:posOffset>3095625</wp:posOffset>
+                </wp:positionV>
+                <wp:extent cx="4283710" cy="635"/>
+                <wp:effectExtent l="0" t="0" r="0" b="0"/>
+                <wp:wrapTopAndBottom/>
+                <wp:docPr id="1594766658" name="Textfeld 1"/>
+                <wp:cNvGraphicFramePr/>
+                <a:graphic xmlns:a="http://schemas.openxmlformats.org/drawingml/2006/main">
+                  <a:graphicData uri="http://schemas.microsoft.com/office/word/2010/wordprocessingShape">
+                    <wps:wsp>
+                      <wps:cNvSpPr txBox="1"/>
+                      <wps:spPr>
+                        <a:xfrm>
+                          <a:off x="0" y="0"/>
+                          <a:ext cx="4283710" cy="635"/>
+                        </a:xfrm>
+                        <a:prstGeom prst="rect">
+                          <a:avLst/>
+                        </a:prstGeom>
+                        <a:solidFill>
+                          <a:prstClr val="white"/>
+                        </a:solidFill>
+                        <a:ln>
+                          <a:noFill/>
+                        </a:ln>
+                      </wps:spPr>
+                      <wps:txbx>
+                        <w:txbxContent>
+                          <w:p>
+                            <w:pPr>
+                              <w:pStyle w:val="Beschriftung"/>
+                              <w:rPr>
+                                <w:noProof/>
+                                <w:sz w:val="22"/>
+                                <w:szCs w:val="22"/>
+                              </w:rPr>
+                            </w:pPr>
+                            <w:r>
+                              <w:t xml:space="preserve">https://studyflix.de/informatik/dijkstra </w:t>
+                            </w:r>
+                            <w:r>
+                              <w:fldChar w:fldCharType="begin"/>
+                            </w:r>
+                            <w:r>
+                              <w:instrText xml:space="preserve"> SEQ https://studyflix.de/informatik/dijkstra \* ARABIC </w:instrText>
+                            </w:r>
+                            <w:r>
+                              <w:fldChar w:fldCharType="separate"/>
+                            </w:r>
+                            <w:r>
+                              <w:rPr>
+                                <w:noProof/>
+                              </w:rPr>
+                              <w:t>1</w:t>
+                            </w:r>
+                            <w:r>
+                              <w:fldChar w:fldCharType="end"/>
+                            </w:r>
+                          </w:p>
+                        </w:txbxContent>
+                      </wps:txbx>
+                      <wps:bodyPr rot="0" spcFirstLastPara="0" vertOverflow="overflow" horzOverflow="overflow" vert="horz" wrap="square" lIns="0" tIns="0" rIns="0" bIns="0" numCol="1" spcCol="0" rtlCol="0" fromWordArt="0" anchor="t" anchorCtr="0" forceAA="0" compatLnSpc="1">
+                        <a:prstTxWarp prst="textNoShape">
+                          <a:avLst/>
+                        </a:prstTxWarp>
+                        <a:spAutoFit/>
+                      </wps:bodyPr>
+                    </wps:wsp>
+                  </a:graphicData>
+                </a:graphic>
+              </wp:anchor>
+            </w:drawing>
+          </mc:Choice>
+          <mc:Fallback>
+            <w:pict>
+              <v:shapetype w14:anchorId="0236B977" id="_x0000_t202" coordsize="21600,21600" o:spt="202" path="m,l,21600r21600,l21600,xe">
+                <v:stroke joinstyle="miter"/>
+                <v:path gradientshapeok="t" o:connecttype="rect"/>
+              </v:shapetype>
+              <v:shape id="Textfeld 1" o:spid="_x0000_s1026" type="#_x0000_t202" style="position:absolute;left:0;text-align:left;margin-left:58.05pt;margin-top:243.75pt;width:337.3pt;height:.05pt;z-index:251660288;visibility:visible;mso-wrap-style:square;mso-wrap-distance-left:9pt;mso-wrap-distance-top:0;mso-wrap-distance-right:9pt;mso-wrap-distance-bottom:0;mso-position-horizontal:absolute;mso-position-horizontal-relative:text;mso-position-vertical:absolute;mso-position-vertical-relative:text;v-text-anchor:top" o:gfxdata="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" stroked="f">
+                <v:textbox style="mso-fit-shape-to-text:t" inset="0,0,0,0">
+                  <w:txbxContent>
+                    <w:p>
+                      <w:pPr>
+                        <w:pStyle w:val="Beschriftung"/>
+                        <w:rPr>
+                          <w:noProof/>
+                          <w:sz w:val="22"/>
+                          <w:szCs w:val="22"/>
+                        </w:rPr>
+                      </w:pPr>
+                      <w:r>
+                        <w:t xml:space="preserve">https://studyflix.de/informatik/dijkstra </w:t>
+                      </w:r>
+                      <w:r>
+                        <w:fldChar w:fldCharType="begin"/>
+                      </w:r>
+                      <w:r>
+                        <w:instrText xml:space="preserve"> SEQ https://studyflix.de/informatik/dijkstra \* ARABIC </w:instrText>
+                      </w:r>
+                      <w:r>
+                        <w:fldChar w:fldCharType="separate"/>
+                      </w:r>
+                      <w:r>
+                        <w:rPr>
+                          <w:noProof/>
+                        </w:rPr>
+                        <w:t>1</w:t>
+                      </w:r>
+                      <w:r>
+                        <w:fldChar w:fldCharType="end"/>
+                      </w:r>
+                    </w:p>
+                  </w:txbxContent>
+                </v:textbox>
+                <w10:wrap type="topAndBottom"/>
+              </v:shape>
+            </w:pict>
+          </mc:Fallback>
+        </mc:AlternateContent>
+      </w:r>
+      <w:r>
+        <w:rPr>
+          <w:noProof/>
+        </w:rPr>
+        <w:drawing>
+          <wp:anchor distT="0" distB="0" distL="114300" distR="114300" simplePos="0" relativeHeight="251658240" behindDoc="0" locked="0" layoutInCell="1" allowOverlap="1" wp14:anchorId="7D9ACE84" wp14:editId="1CFA2D09">
+            <wp:simplePos x="0" y="0"/>
+            <wp:positionH relativeFrom="margin">
+              <wp:align>center</wp:align>
+            </wp:positionH>
+            <wp:positionV relativeFrom="paragraph">
+              <wp:posOffset>628650</wp:posOffset>
+            </wp:positionV>
+            <wp:extent cx="4284133" cy="2409825"/>
+            <wp:effectExtent l="0" t="0" r="2540" b="0"/>
+            <wp:wrapTopAndBottom/>
+            <wp:docPr id="362635002" name="Grafik 1" descr="Dijkstra Algorithmus - Kürzeste Wege berechnen · [mit Video]"/>
+            <wp:cNvGraphicFramePr>
+              <a:graphicFrameLocks xmlns:a="http://schemas.openxmlformats.org/drawingml/2006/main" noChangeAspect="1"/>
+            </wp:cNvGraphicFramePr>
+            <a:graphic xmlns:a="http://schemas.openxmlformats.org/drawingml/2006/main">
+              <a:graphicData uri="http://schemas.openxmlformats.org/drawingml/2006/picture">
+                <pic:pic xmlns:pic="http://schemas.openxmlformats.org/drawingml/2006/picture">
+                  <pic:nvPicPr>
+                    <pic:cNvPr id="0" name="Picture 1" descr="Dijkstra Algorithmus - Kürzeste Wege berechnen · [mit Video]"/>
+                    <pic:cNvPicPr>
+                      <a:picLocks noChangeAspect="1" noChangeArrowheads="1"/>
+                    </pic:cNvPicPr>
+                  </pic:nvPicPr>
+                  <pic:blipFill>
+                    <a:blip r:embed="rId5">
+                      <a:extLst>
+                        <a:ext uri="{28A0092B-C50C-407E-A947-70E740481C1C}">
+                          <a14:useLocalDpi xmlns:a14="http://schemas.microsoft.com/office/drawing/2010/main" val="0"/>
+                        </a:ext>
+                      </a:extLst>
+                    </a:blip>
+                    <a:srcRect/>
+                    <a:stretch>
+                      <a:fillRect/>
+                    </a:stretch>
+                  </pic:blipFill>
+                  <pic:spPr bwMode="auto">
+                    <a:xfrm>
+                      <a:off x="0" y="0"/>
+                      <a:ext cx="4284133" cy="2409825"/>
+                    </a:xfrm>
+                    <a:prstGeom prst="rect">
+                      <a:avLst/>
+                    </a:prstGeom>
+                    <a:noFill/>
+                    <a:ln>
+                      <a:noFill/>
+                    </a:ln>
+                  </pic:spPr>
+                </pic:pic>
+              </a:graphicData>
+            </a:graphic>
+          </wp:anchor>
+        </w:drawing>
+      </w:r>
+      <w:r>
+        <w:t>D</w:t>
+      </w:r>
+      <w:r>
+        <w:t>er Algorithmus läuft</w:t>
+      </w:r>
+      <w:r>
+        <w:t xml:space="preserve"> so lange, bis alle Knoten abgelaufen wurden und keine besseren Routen gefunden wurden.</w:t>
+      </w:r>
+    </w:p>
+    <w:p>
+      <w:pPr>
+        <w:spacing w:line="360" w:lineRule="auto"/>
+      </w:pPr>
+    </w:p>
+    <w:p>
+      <w:pPr>
+        <w:spacing w:line="360" w:lineRule="auto"/>
+        <w:rPr>
+          <w:b/>
+          <w:bCs/>
+          <w:sz w:val="24"/>
+          <w:szCs w:val="24"/>
+        </w:rPr>
+      </w:pPr>
+      <w:r>
+        <w:rPr>
+          <w:b/>
+          <w:bCs/>
+          <w:sz w:val="24"/>
+          <w:szCs w:val="24"/>
+        </w:rPr>
         <w:t>Aufwand mittels O-Notation</w:t>
       </w:r>
     </w:p>
-    <w:p/>
-    <w:p/>
-    <w:p>
+    <w:p>
+      <w:pPr>
+        <w:pStyle w:val="Listenabsatz"/>
+        <w:numPr>
+          <w:ilvl w:val="0"/>
+          <w:numId w:val="1"/>
+        </w:numPr>
+        <w:spacing w:line="360" w:lineRule="auto"/>
+      </w:pPr>
+      <w:r>
+        <w:lastRenderedPageBreak/>
+        <w:t>O(V^2) für Graphen mit V Knoten</w:t>
+      </w:r>
+      <w:r>
+        <w:t xml:space="preserve"> (simple Array Implementation)</w:t>
+      </w:r>
+    </w:p>
+    <w:p>
+      <w:pPr>
+        <w:pStyle w:val="Listenabsatz"/>
+        <w:numPr>
+          <w:ilvl w:val="0"/>
+          <w:numId w:val="1"/>
+        </w:numPr>
+        <w:spacing w:line="360" w:lineRule="auto"/>
+      </w:pPr>
+      <w:r>
+        <w:t>Mit Warteschlange verbessern auf O (</w:t>
+      </w:r>
+      <w:r>
+        <w:t>E + V log V) (E = Kantenanzahl)</w:t>
+      </w:r>
+    </w:p>
+    <w:p>
+      <w:pPr>
+        <w:pStyle w:val="Listenabsatz"/>
+        <w:numPr>
+          <w:ilvl w:val="0"/>
+          <w:numId w:val="1"/>
+        </w:numPr>
+        <w:spacing w:line="360" w:lineRule="auto"/>
+      </w:pPr>
+      <w:r>
+        <w:sym w:font="Wingdings" w:char="F0E0"/>
+      </w:r>
+      <w:r>
+        <w:t xml:space="preserve"> Am schnellsten durch Einsatz von geeigneten Datenstrukturen wie Fibonacci-Heaps</w:t>
+      </w:r>
+    </w:p>
+    <w:p>
+      <w:pPr>
+        <w:spacing w:line="360" w:lineRule="auto"/>
+      </w:pPr>
+    </w:p>
+    <w:p>
+      <w:pPr>
+        <w:spacing w:line="360" w:lineRule="auto"/>
+      </w:pPr>
       <w:r>
         <w:t>Laufzeitabschätzung</w:t>
       </w:r>
@@ -55,6 +582,126 @@
     </w:sectPr>
   </w:body>
 </w:document>
+</file>
+
+<file path=word/numbering.xml><?xml version="1.0" encoding="utf-8"?>
+<w:numbering xmlns:wpc="http://schemas.microsoft.com/office/word/2010/wordprocessingCanvas" xmlns:cx="http://schemas.microsoft.com/office/drawing/2014/chartex" xmlns:cx1="http://schemas.microsoft.com/office/drawing/2015/9/8/chartex" xmlns:cx2="http://schemas.microsoft.com/office/drawing/2015/10/21/chartex" xmlns:cx3="http://schemas.microsoft.com/office/drawing/2016/5/9/chartex" xmlns:cx4="http://schemas.microsoft.com/office/drawing/2016/5/10/chartex" xmlns:cx5="http://schemas.microsoft.com/office/drawing/2016/5/11/chartex" xmlns:cx6="http://schemas.microsoft.com/office/drawing/2016/5/12/chartex" xmlns:cx7="http://schemas.microsoft.com/office/drawing/2016/5/13/chartex" xmlns:cx8="http://schemas.microsoft.com/office/drawing/2016/5/14/chartex" xmlns:mc="http://schemas.openxmlformats.org/markup-compatibility/2006" xmlns:aink="http://schemas.microsoft.com/office/drawing/2016/ink" xmlns:am3d="http://schemas.microsoft.com/office/drawing/2017/model3d" xmlns:o="urn:schemas-microsoft-com:office:office" xmlns:oel="http://schemas.microsoft.com/office/2019/extlst" xmlns:r="http://schemas.openxmlformats.org/officeDocument/2006/relationships" xmlns:m="http://schemas.openxmlformats.org/officeDocument/2006/math" xmlns:v="urn:schemas-microsoft-com:vml" xmlns:wp14="http://schemas.microsoft.com/office/word/2010/wordprocessingDrawing" xmlns:wp="http://schemas.openxmlformats.org/drawingml/2006/wordprocessingDrawing" xmlns:w10="urn:schemas-microsoft-com:office:word" xmlns:w="http://schemas.openxmlformats.org/wordprocessingml/2006/main" xmlns:w14="http://schemas.microsoft.com/office/word/2010/wordml" xmlns:w15="http://schemas.microsoft.com/office/word/2012/wordml" xmlns:w16cex="http://schemas.microsoft.com/office/word/2018/wordml/cex" xmlns:w16cid="http://schemas.microsoft.com/office/word/2016/wordml/cid" xmlns:w16="http://schemas.microsoft.com/office/word/2018/wordml" xmlns:w16du="http://schemas.microsoft.com/office/word/2023/wordml/word16du" xmlns:w16sdtdh="http://schemas.microsoft.com/office/word/2020/wordml/sdtdatahash" xmlns:w16se="http://schemas.microsoft.com/office/word/2015/wordml/symex" xmlns:wpg="http://schemas.microsoft.com/office/word/2010/wordprocessingGroup" xmlns:wpi="http://schemas.microsoft.com/office/word/2010/wordprocessingInk" xmlns:wne="http://schemas.microsoft.com/office/word/2006/wordml" xmlns:wps="http://schemas.microsoft.com/office/word/2010/wordprocessingShape" mc:Ignorable="w14 w15 w16se w16cid w16 w16cex w16sdtdh w16du wp14">
+  <w:abstractNum w:abstractNumId="0" w15:restartNumberingAfterBreak="0">
+    <w:nsid w:val="4F8600AD"/>
+    <w:multiLevelType w:val="hybridMultilevel"/>
+    <w:tmpl w:val="10BEC3A6"/>
+    <w:lvl w:ilvl="0" w:tplc="82600BE0">
+      <w:numFmt w:val="bullet"/>
+      <w:lvlText w:val="-"/>
+      <w:lvlJc w:val="left"/>
+      <w:pPr>
+        <w:ind w:left="720" w:hanging="360"/>
+      </w:pPr>
+      <w:rPr>
+        <w:rFonts w:ascii="Aptos" w:eastAsiaTheme="minorHAnsi" w:hAnsi="Aptos" w:cstheme="minorBidi" w:hint="default"/>
+      </w:rPr>
+    </w:lvl>
+    <w:lvl w:ilvl="1" w:tplc="0C070003" w:tentative="1">
+      <w:start w:val="1"/>
+      <w:numFmt w:val="bullet"/>
+      <w:lvlText w:val="o"/>
+      <w:lvlJc w:val="left"/>
+      <w:pPr>
+        <w:ind w:left="1440" w:hanging="360"/>
+      </w:pPr>
+      <w:rPr>
+        <w:rFonts w:ascii="Courier New" w:hAnsi="Courier New" w:cs="Courier New" w:hint="default"/>
+      </w:rPr>
+    </w:lvl>
+    <w:lvl w:ilvl="2" w:tplc="0C070005" w:tentative="1">
+      <w:start w:val="1"/>
+      <w:numFmt w:val="bullet"/>
+      <w:lvlText w:val=""/>
+      <w:lvlJc w:val="left"/>
+      <w:pPr>
+        <w:ind w:left="2160" w:hanging="360"/>
+      </w:pPr>
+      <w:rPr>
+        <w:rFonts w:ascii="Wingdings" w:hAnsi="Wingdings" w:hint="default"/>
+      </w:rPr>
+    </w:lvl>
+    <w:lvl w:ilvl="3" w:tplc="0C070001" w:tentative="1">
+      <w:start w:val="1"/>
+      <w:numFmt w:val="bullet"/>
+      <w:lvlText w:val=""/>
+      <w:lvlJc w:val="left"/>
+      <w:pPr>
+        <w:ind w:left="2880" w:hanging="360"/>
+      </w:pPr>
+      <w:rPr>
+        <w:rFonts w:ascii="Symbol" w:hAnsi="Symbol" w:hint="default"/>
+      </w:rPr>
+    </w:lvl>
+    <w:lvl w:ilvl="4" w:tplc="0C070003" w:tentative="1">
+      <w:start w:val="1"/>
+      <w:numFmt w:val="bullet"/>
+      <w:lvlText w:val="o"/>
+      <w:lvlJc w:val="left"/>
+      <w:pPr>
+        <w:ind w:left="3600" w:hanging="360"/>
+      </w:pPr>
+      <w:rPr>
+        <w:rFonts w:ascii="Courier New" w:hAnsi="Courier New" w:cs="Courier New" w:hint="default"/>
+      </w:rPr>
+    </w:lvl>
+    <w:lvl w:ilvl="5" w:tplc="0C070005" w:tentative="1">
+      <w:start w:val="1"/>
+      <w:numFmt w:val="bullet"/>
+      <w:lvlText w:val=""/>
+      <w:lvlJc w:val="left"/>
+      <w:pPr>
+        <w:ind w:left="4320" w:hanging="360"/>
+      </w:pPr>
+      <w:rPr>
+        <w:rFonts w:ascii="Wingdings" w:hAnsi="Wingdings" w:hint="default"/>
+      </w:rPr>
+    </w:lvl>
+    <w:lvl w:ilvl="6" w:tplc="0C070001" w:tentative="1">
+      <w:start w:val="1"/>
+      <w:numFmt w:val="bullet"/>
+      <w:lvlText w:val=""/>
+      <w:lvlJc w:val="left"/>
+      <w:pPr>
+        <w:ind w:left="5040" w:hanging="360"/>
+      </w:pPr>
+      <w:rPr>
+        <w:rFonts w:ascii="Symbol" w:hAnsi="Symbol" w:hint="default"/>
+      </w:rPr>
+    </w:lvl>
+    <w:lvl w:ilvl="7" w:tplc="0C070003" w:tentative="1">
+      <w:start w:val="1"/>
+      <w:numFmt w:val="bullet"/>
+      <w:lvlText w:val="o"/>
+      <w:lvlJc w:val="left"/>
+      <w:pPr>
+        <w:ind w:left="5760" w:hanging="360"/>
+      </w:pPr>
+      <w:rPr>
+        <w:rFonts w:ascii="Courier New" w:hAnsi="Courier New" w:cs="Courier New" w:hint="default"/>
+      </w:rPr>
+    </w:lvl>
+    <w:lvl w:ilvl="8" w:tplc="0C070005" w:tentative="1">
+      <w:start w:val="1"/>
+      <w:numFmt w:val="bullet"/>
+      <w:lvlText w:val=""/>
+      <w:lvlJc w:val="left"/>
+      <w:pPr>
+        <w:ind w:left="6480" w:hanging="360"/>
+      </w:pPr>
+      <w:rPr>
+        <w:rFonts w:ascii="Wingdings" w:hAnsi="Wingdings" w:hint="default"/>
+      </w:rPr>
+    </w:lvl>
+  </w:abstractNum>
+  <w:num w:numId="1" w16cid:durableId="718556790">
+    <w:abstractNumId w:val="0"/>
+  </w:num>
+</w:numbering>
 </file>
 
 <file path=word/styles.xml><?xml version="1.0" encoding="utf-8"?>
@@ -974,6 +1621,25 @@
       <w:spacing w:val="5"/>
     </w:rPr>
   </w:style>
+  <w:style w:type="paragraph" w:styleId="Beschriftung">
+    <w:name w:val="caption"/>
+    <w:basedOn w:val="Standard"/>
+    <w:next w:val="Standard"/>
+    <w:uiPriority w:val="35"/>
+    <w:unhideWhenUsed/>
+    <w:qFormat/>
+    <w:rsid w:val="00CE0895"/>
+    <w:pPr>
+      <w:spacing w:after="200" w:line="240" w:lineRule="auto"/>
+    </w:pPr>
+    <w:rPr>
+      <w:i/>
+      <w:iCs/>
+      <w:color w:val="0E2841" w:themeColor="text2"/>
+      <w:sz w:val="18"/>
+      <w:szCs w:val="18"/>
+    </w:rPr>
+  </w:style>
 </w:styles>
 </file>
 

</xml_diff>